<commit_message>
Documentation update from Carter
</commit_message>
<xml_diff>
--- a/Assets/Documentation/GDD_GroupGame_CS596.docx
+++ b/Assets/Documentation/GDD_GroupGame_CS596.docx
@@ -1,6 +1,6 @@
 
 <file path=word/document.xml><?xml version="1.0" encoding="utf-8"?>
-<w:document xmlns:wpc="http://schemas.microsoft.com/office/word/2010/wordprocessingCanvas" xmlns:cx="http://schemas.microsoft.com/office/drawing/2014/chartex" xmlns:cx1="http://schemas.microsoft.com/office/drawing/2015/9/8/chartex" xmlns:cx2="http://schemas.microsoft.com/office/drawing/2015/10/21/chartex" xmlns:cx3="http://schemas.microsoft.com/office/drawing/2016/5/9/chartex" xmlns:cx4="http://schemas.microsoft.com/office/drawing/2016/5/10/chartex" xmlns:cx5="http://schemas.microsoft.com/office/drawing/2016/5/11/chartex" xmlns:cx6="http://schemas.microsoft.com/office/drawing/2016/5/12/chartex" xmlns:cx7="http://schemas.microsoft.com/office/drawing/2016/5/13/chartex" xmlns:cx8="http://schemas.microsoft.com/office/drawing/2016/5/14/chartex" xmlns:mc="http://schemas.openxmlformats.org/markup-compatibility/2006" xmlns:aink="http://schemas.microsoft.com/office/drawing/2016/ink" xmlns:am3d="http://schemas.microsoft.com/office/drawing/2017/model3d" xmlns:o="urn:schemas-microsoft-com:office:office" xmlns:oel="http://schemas.microsoft.com/office/2019/extlst" xmlns:r="http://schemas.openxmlformats.org/officeDocument/2006/relationships" xmlns:m="http://schemas.openxmlformats.org/officeDocument/2006/math" xmlns:v="urn:schemas-microsoft-com:vml" xmlns:wp14="http://schemas.microsoft.com/office/word/2010/wordprocessingDrawing" xmlns:wp="http://schemas.openxmlformats.org/drawingml/2006/wordprocessingDrawing" xmlns:w10="urn:schemas-microsoft-com:office:word" xmlns:w="http://schemas.openxmlformats.org/wordprocessingml/2006/main" xmlns:w14="http://schemas.microsoft.com/office/word/2010/wordml" xmlns:w15="http://schemas.microsoft.com/office/word/2012/wordml" xmlns:w16cex="http://schemas.microsoft.com/office/word/2018/wordml/cex" xmlns:w16cid="http://schemas.microsoft.com/office/word/2016/wordml/cid" xmlns:w16="http://schemas.microsoft.com/office/word/2018/wordml" xmlns:w16sdtdh="http://schemas.microsoft.com/office/word/2020/wordml/sdtdatahash" xmlns:w16se="http://schemas.microsoft.com/office/word/2015/wordml/symex" xmlns:wpg="http://schemas.microsoft.com/office/word/2010/wordprocessingGroup" xmlns:wpi="http://schemas.microsoft.com/office/word/2010/wordprocessingInk" xmlns:wne="http://schemas.microsoft.com/office/word/2006/wordml" xmlns:wps="http://schemas.microsoft.com/office/word/2010/wordprocessingShape" mc:Ignorable="w14 w15 w16se w16cid w16 w16cex w16sdtdh wp14">
+<w:document xmlns:wpc="http://schemas.microsoft.com/office/word/2010/wordprocessingCanvas" xmlns:cx="http://schemas.microsoft.com/office/drawing/2014/chartex" xmlns:cx1="http://schemas.microsoft.com/office/drawing/2015/9/8/chartex" xmlns:cx2="http://schemas.microsoft.com/office/drawing/2015/10/21/chartex" xmlns:cx3="http://schemas.microsoft.com/office/drawing/2016/5/9/chartex" xmlns:cx4="http://schemas.microsoft.com/office/drawing/2016/5/10/chartex" xmlns:cx5="http://schemas.microsoft.com/office/drawing/2016/5/11/chartex" xmlns:cx6="http://schemas.microsoft.com/office/drawing/2016/5/12/chartex" xmlns:cx7="http://schemas.microsoft.com/office/drawing/2016/5/13/chartex" xmlns:cx8="http://schemas.microsoft.com/office/drawing/2016/5/14/chartex" xmlns:mc="http://schemas.openxmlformats.org/markup-compatibility/2006" xmlns:aink="http://schemas.microsoft.com/office/drawing/2016/ink" xmlns:am3d="http://schemas.microsoft.com/office/drawing/2017/model3d" xmlns:o="urn:schemas-microsoft-com:office:office" xmlns:r="http://schemas.openxmlformats.org/officeDocument/2006/relationships" xmlns:m="http://schemas.openxmlformats.org/officeDocument/2006/math" xmlns:v="urn:schemas-microsoft-com:vml" xmlns:wp14="http://schemas.microsoft.com/office/word/2010/wordprocessingDrawing" xmlns:wp="http://schemas.openxmlformats.org/drawingml/2006/wordprocessingDrawing" xmlns:w10="urn:schemas-microsoft-com:office:word" xmlns:w="http://schemas.openxmlformats.org/wordprocessingml/2006/main" xmlns:w14="http://schemas.microsoft.com/office/word/2010/wordml" xmlns:w15="http://schemas.microsoft.com/office/word/2012/wordml" xmlns:w16cex="http://schemas.microsoft.com/office/word/2018/wordml/cex" xmlns:w16cid="http://schemas.microsoft.com/office/word/2016/wordml/cid" xmlns:w16="http://schemas.microsoft.com/office/word/2018/wordml" xmlns:w16sdtdh="http://schemas.microsoft.com/office/word/2020/wordml/sdtdatahash" xmlns:w16se="http://schemas.microsoft.com/office/word/2015/wordml/symex" xmlns:wpg="http://schemas.microsoft.com/office/word/2010/wordprocessingGroup" xmlns:wpi="http://schemas.microsoft.com/office/word/2010/wordprocessingInk" xmlns:wne="http://schemas.microsoft.com/office/word/2006/wordml" xmlns:wps="http://schemas.microsoft.com/office/word/2010/wordprocessingShape" mc:Ignorable="w14 w15 w16se w16cid w16 w16cex w16sdtdh wp14">
   <w:background w:color="FFFFFF"/>
   <w:body>
     <w:p>
@@ -14,6 +14,7 @@
           <w:szCs w:val="144"/>
         </w:rPr>
       </w:pPr>
+      <w:proofErr w:type="spellStart"/>
       <w:r>
         <w:rPr>
           <w:rFonts w:ascii="Bahnschrift SemiLight SemiConde" w:hAnsi="Bahnschrift SemiLight SemiConde"/>
@@ -24,6 +25,7 @@
         </w:rPr>
         <w:t>SpaceCraft</w:t>
       </w:r>
+      <w:proofErr w:type="spellEnd"/>
     </w:p>
     <w:p>
       <w:pPr>
@@ -1151,12 +1153,21 @@
               </w:rPr>
               <w:t xml:space="preserve">Samuel Beaty, </w:t>
             </w:r>
+            <w:proofErr w:type="spellStart"/>
             <w:r>
               <w:rPr>
                 <w:sz w:val="18"/>
                 <w:szCs w:val="18"/>
               </w:rPr>
-              <w:t>Andrick Mercado</w:t>
+              <w:t>Andrick</w:t>
+            </w:r>
+            <w:proofErr w:type="spellEnd"/>
+            <w:r>
+              <w:rPr>
+                <w:sz w:val="18"/>
+                <w:szCs w:val="18"/>
+              </w:rPr>
+              <w:t xml:space="preserve"> Mercado</w:t>
             </w:r>
             <w:r>
               <w:rPr>
@@ -1192,12 +1203,21 @@
               <w:widowControl w:val="0"/>
               <w:spacing w:line="240" w:lineRule="auto"/>
             </w:pPr>
+            <w:proofErr w:type="spellStart"/>
             <w:r>
               <w:rPr>
                 <w:sz w:val="18"/>
                 <w:szCs w:val="18"/>
               </w:rPr>
-              <w:t>Andrick Mercado</w:t>
+              <w:t>Andrick</w:t>
+            </w:r>
+            <w:proofErr w:type="spellEnd"/>
+            <w:r>
+              <w:rPr>
+                <w:sz w:val="18"/>
+                <w:szCs w:val="18"/>
+              </w:rPr>
+              <w:t xml:space="preserve"> Mercado</w:t>
             </w:r>
           </w:p>
           <w:p>
@@ -1230,7 +1250,23 @@
                 <w:sz w:val="18"/>
                 <w:szCs w:val="18"/>
               </w:rPr>
-              <w:t>Carter Andrews, Samuel Beaty, Andrick Mercado, Esther Song</w:t>
+              <w:t xml:space="preserve">Carter Andrews, Samuel Beaty, </w:t>
+            </w:r>
+            <w:proofErr w:type="spellStart"/>
+            <w:r>
+              <w:rPr>
+                <w:sz w:val="18"/>
+                <w:szCs w:val="18"/>
+              </w:rPr>
+              <w:t>Andrick</w:t>
+            </w:r>
+            <w:proofErr w:type="spellEnd"/>
+            <w:r>
+              <w:rPr>
+                <w:sz w:val="18"/>
+                <w:szCs w:val="18"/>
+              </w:rPr>
+              <w:t xml:space="preserve"> Mercado, Esther Song</w:t>
             </w:r>
           </w:p>
           <w:p>
@@ -1263,7 +1299,23 @@
                 <w:sz w:val="18"/>
                 <w:szCs w:val="18"/>
               </w:rPr>
-              <w:t>Carter Andrews, Samuel Beaty, Andrick Mercado, Esther Song</w:t>
+              <w:t xml:space="preserve">Carter Andrews, Samuel Beaty, </w:t>
+            </w:r>
+            <w:proofErr w:type="spellStart"/>
+            <w:r>
+              <w:rPr>
+                <w:sz w:val="18"/>
+                <w:szCs w:val="18"/>
+              </w:rPr>
+              <w:t>Andrick</w:t>
+            </w:r>
+            <w:proofErr w:type="spellEnd"/>
+            <w:r>
+              <w:rPr>
+                <w:sz w:val="18"/>
+                <w:szCs w:val="18"/>
+              </w:rPr>
+              <w:t xml:space="preserve"> Mercado, Esther Song</w:t>
             </w:r>
           </w:p>
           <w:p>
@@ -1325,7 +1377,23 @@
                 <w:sz w:val="18"/>
                 <w:szCs w:val="18"/>
               </w:rPr>
-              <w:t>Carter Andrews, Samuel Beaty, Andrick Mercado, Esther Song</w:t>
+              <w:t xml:space="preserve">Carter Andrews, Samuel Beaty, </w:t>
+            </w:r>
+            <w:proofErr w:type="spellStart"/>
+            <w:r>
+              <w:rPr>
+                <w:sz w:val="18"/>
+                <w:szCs w:val="18"/>
+              </w:rPr>
+              <w:t>Andrick</w:t>
+            </w:r>
+            <w:proofErr w:type="spellEnd"/>
+            <w:r>
+              <w:rPr>
+                <w:sz w:val="18"/>
+                <w:szCs w:val="18"/>
+              </w:rPr>
+              <w:t xml:space="preserve"> Mercado, Esther Song</w:t>
             </w:r>
           </w:p>
           <w:p>
@@ -1441,13 +1509,15 @@
         </w:rPr>
         <w:t xml:space="preserve">Title: </w:t>
       </w:r>
+      <w:proofErr w:type="spellStart"/>
       <w:r>
         <w:rPr>
           <w:sz w:val="20"/>
           <w:szCs w:val="20"/>
         </w:rPr>
-        <w:t>WIP</w:t>
-      </w:r>
+        <w:t>SpaceCraft</w:t>
+      </w:r>
+      <w:proofErr w:type="spellEnd"/>
     </w:p>
     <w:p>
       <w:r>
@@ -1455,53 +1525,51 @@
           <w:sz w:val="20"/>
           <w:szCs w:val="20"/>
         </w:rPr>
-        <w:t>Platform: PC Standalone + iOS &amp; Android</w:t>
-      </w:r>
-    </w:p>
-    <w:p>
+        <w:t>Platform: PC</w:t>
+      </w:r>
       <w:r>
         <w:rPr>
           <w:sz w:val="20"/>
           <w:szCs w:val="20"/>
         </w:rPr>
-        <w:t xml:space="preserve">Genre: </w:t>
-      </w:r>
+        <w:t>, Mac</w:t>
+      </w:r>
+    </w:p>
+    <w:p>
       <w:r>
         <w:rPr>
           <w:sz w:val="20"/>
           <w:szCs w:val="20"/>
         </w:rPr>
-        <w:t>Multiplayer</w:t>
+        <w:t xml:space="preserve">Genre: </w:t>
       </w:r>
       <w:r>
         <w:rPr>
           <w:sz w:val="20"/>
           <w:szCs w:val="20"/>
         </w:rPr>
-        <w:t xml:space="preserve">, </w:t>
+        <w:t>Multiplayer</w:t>
       </w:r>
       <w:r>
         <w:rPr>
           <w:sz w:val="20"/>
           <w:szCs w:val="20"/>
         </w:rPr>
-        <w:t>Co-op</w:t>
+        <w:t xml:space="preserve">, </w:t>
       </w:r>
       <w:r>
         <w:rPr>
           <w:sz w:val="20"/>
           <w:szCs w:val="20"/>
         </w:rPr>
-        <w:t>, Adventure</w:t>
-      </w:r>
-    </w:p>
-    <w:p>
+        <w:t>Co-op</w:t>
+      </w:r>
       <w:r>
         <w:rPr>
           <w:sz w:val="20"/>
           <w:szCs w:val="20"/>
         </w:rPr>
-        <w:t>Rating: (10+) ESRB</w:t>
+        <w:t>, Adventure</w:t>
       </w:r>
     </w:p>
     <w:p>
@@ -1510,50 +1578,59 @@
           <w:sz w:val="20"/>
           <w:szCs w:val="20"/>
         </w:rPr>
-        <w:t>Target: Casual gamer (aging from 12 - 30)</w:t>
-      </w:r>
-    </w:p>
-    <w:p>
-      <w:pPr>
-        <w:ind w:firstLine="720"/>
-      </w:pPr>
+        <w:t>Rating: (10+) ESRB</w:t>
+      </w:r>
+    </w:p>
+    <w:p>
       <w:r>
         <w:rPr>
           <w:sz w:val="20"/>
           <w:szCs w:val="20"/>
         </w:rPr>
-        <w:t xml:space="preserve">Serious games </w:t>
-      </w:r>
-    </w:p>
-    <w:p>
+        <w:t>Target: Casual gamer (aging from 12 - 30)</w:t>
+      </w:r>
+    </w:p>
+    <w:p>
+      <w:pPr>
+        <w:ind w:firstLine="720"/>
+      </w:pPr>
       <w:r>
         <w:rPr>
           <w:sz w:val="20"/>
           <w:szCs w:val="20"/>
         </w:rPr>
-        <w:t xml:space="preserve">Release date: </w:t>
-      </w:r>
+        <w:t xml:space="preserve">Serious games </w:t>
+      </w:r>
+    </w:p>
+    <w:p>
       <w:r>
         <w:rPr>
           <w:sz w:val="20"/>
           <w:szCs w:val="20"/>
         </w:rPr>
-        <w:t>May 2022</w:t>
-      </w:r>
-    </w:p>
-    <w:p>
+        <w:t xml:space="preserve">Release date: </w:t>
+      </w:r>
       <w:r>
         <w:rPr>
           <w:sz w:val="20"/>
           <w:szCs w:val="20"/>
         </w:rPr>
-        <w:t xml:space="preserve">Publisher: </w:t>
-      </w:r>
+        <w:t>May 2022</w:t>
+      </w:r>
+    </w:p>
+    <w:p>
       <w:r>
         <w:rPr>
           <w:sz w:val="20"/>
           <w:szCs w:val="20"/>
         </w:rPr>
+        <w:t xml:space="preserve">Publisher: </w:t>
+      </w:r>
+      <w:r>
+        <w:rPr>
+          <w:sz w:val="20"/>
+          <w:szCs w:val="20"/>
+        </w:rPr>
         <w:t>ACES</w:t>
       </w:r>
     </w:p>
@@ -1584,9 +1661,11 @@
       <w:r>
         <w:t xml:space="preserve">Description: </w:t>
       </w:r>
+      <w:proofErr w:type="spellStart"/>
       <w:r>
         <w:t>SpaceCraft</w:t>
       </w:r>
+      <w:proofErr w:type="spellEnd"/>
       <w:r>
         <w:t xml:space="preserve"> is a </w:t>
       </w:r>
@@ -1615,7 +1694,15 @@
         <w:t xml:space="preserve">The player can </w:t>
       </w:r>
       <w:r>
-        <w:t>interact with the different worlds by walking around by pressing the awsd keys (and holding shift to run) or propel themselves outward while pressing space</w:t>
+        <w:t xml:space="preserve">interact with the different worlds by walking around by pressing the </w:t>
+      </w:r>
+      <w:proofErr w:type="spellStart"/>
+      <w:r>
+        <w:t>awsd</w:t>
+      </w:r>
+      <w:proofErr w:type="spellEnd"/>
+      <w:r>
+        <w:t xml:space="preserve"> keys (and holding shift to run) or propel themselves outward while pressing space</w:t>
       </w:r>
       <w:r>
         <w:t xml:space="preserve">. </w:t>
@@ -1639,7 +1726,15 @@
         <w:t xml:space="preserve"> a</w:t>
       </w:r>
       <w:r>
-        <w:t xml:space="preserve"> casual rpg </w:t>
+        <w:t xml:space="preserve"> casual </w:t>
+      </w:r>
+      <w:proofErr w:type="spellStart"/>
+      <w:r>
+        <w:t>rpg</w:t>
+      </w:r>
+      <w:proofErr w:type="spellEnd"/>
+      <w:r>
+        <w:t xml:space="preserve"> </w:t>
       </w:r>
       <w:r>
         <w:t xml:space="preserve">game with </w:t>
@@ -1693,10 +1788,31 @@
       </w:r>
     </w:p>
     <w:p>
+      <w:r>
+        <w:t>Minecraft</w:t>
+      </w:r>
+    </w:p>
+    <w:p>
+      <w:r>
+        <w:t>Outer Wilds</w:t>
+      </w:r>
+    </w:p>
+    <w:p>
+      <w:r>
+        <w:t>Mario Galaxy</w:t>
+      </w:r>
+    </w:p>
+    <w:p>
+      <w:r>
+        <w:t>Space Engineers</w:t>
+      </w:r>
+    </w:p>
+    <w:p>
       <w:pPr>
         <w:pStyle w:val="Heading1"/>
       </w:pPr>
       <w:r>
+        <w:lastRenderedPageBreak/>
         <w:t>6 Synopsis</w:t>
       </w:r>
     </w:p>
@@ -1720,8 +1836,15 @@
     <w:p/>
     <w:p>
       <w:r>
-        <w:lastRenderedPageBreak/>
-        <w:t>Carter Andrews, Samuel Beaty, Andrick Mercado,</w:t>
+        <w:t xml:space="preserve">Carter Andrews, Samuel Beaty, </w:t>
+      </w:r>
+      <w:proofErr w:type="spellStart"/>
+      <w:r>
+        <w:t>Andrick</w:t>
+      </w:r>
+      <w:proofErr w:type="spellEnd"/>
+      <w:r>
+        <w:t xml:space="preserve"> Mercado,</w:t>
       </w:r>
       <w:r>
         <w:t xml:space="preserve"> and</w:t>
@@ -1758,7 +1881,15 @@
         <w:t>using the mouse</w:t>
       </w:r>
       <w:r>
-        <w:t>, aswd keys, e key, and space bar</w:t>
+        <w:t xml:space="preserve">, </w:t>
+      </w:r>
+      <w:proofErr w:type="spellStart"/>
+      <w:r>
+        <w:t>aswd</w:t>
+      </w:r>
+      <w:proofErr w:type="spellEnd"/>
+      <w:r>
+        <w:t xml:space="preserve"> keys, e key, and space bar</w:t>
       </w:r>
       <w:r>
         <w:t xml:space="preserve"> </w:t>
@@ -1835,7 +1966,15 @@
         <w:t>Use of the mouse</w:t>
       </w:r>
       <w:r>
-        <w:t>, awsd keys, e key, and space bar</w:t>
+        <w:t xml:space="preserve">, </w:t>
+      </w:r>
+      <w:proofErr w:type="spellStart"/>
+      <w:r>
+        <w:t>awsd</w:t>
+      </w:r>
+      <w:proofErr w:type="spellEnd"/>
+      <w:r>
+        <w:t xml:space="preserve"> keys, e key, and space bar</w:t>
       </w:r>
       <w:r>
         <w:t>.</w:t>
@@ -1905,6 +2044,7 @@
         <w:pStyle w:val="Heading2"/>
       </w:pPr>
       <w:r>
+        <w:lastRenderedPageBreak/>
         <w:t>11.2 Tool bag</w:t>
       </w:r>
     </w:p>
@@ -1948,7 +2088,6 @@
         <w:pStyle w:val="Heading1"/>
       </w:pPr>
       <w:r>
-        <w:lastRenderedPageBreak/>
         <w:t>12 Player Line-Up</w:t>
       </w:r>
     </w:p>
@@ -1993,8 +2132,13 @@
       </w:r>
     </w:p>
     <w:p>
-      <w:r>
-        <w:t>Andrick imported art for the settings</w:t>
+      <w:proofErr w:type="spellStart"/>
+      <w:r>
+        <w:t>Andrick</w:t>
+      </w:r>
+      <w:proofErr w:type="spellEnd"/>
+      <w:r>
+        <w:t xml:space="preserve"> imported art for the settings</w:t>
       </w:r>
     </w:p>
     <w:p>
@@ -2069,8 +2213,13 @@
     <w:p>
       <w:bookmarkStart w:id="8" w:name="_heading=h.1y810tw" w:colFirst="0" w:colLast="0"/>
       <w:bookmarkEnd w:id="8"/>
-      <w:r>
-        <w:t>Andrick imported the art for the main menu, lobby room, and loading scene</w:t>
+      <w:proofErr w:type="spellStart"/>
+      <w:r>
+        <w:t>Andrick</w:t>
+      </w:r>
+      <w:proofErr w:type="spellEnd"/>
+      <w:r>
+        <w:t xml:space="preserve"> imported the art for the main menu, lobby room, and loading scene</w:t>
       </w:r>
     </w:p>
     <w:p>
@@ -2162,7 +2311,7 @@
         <w:rPr>
           <w:color w:val="000000"/>
         </w:rPr>
-        <w:t>Procedurally generated terrain</w:t>
+        <w:t>Database</w:t>
       </w:r>
       <w:r>
         <w:rPr>
@@ -2183,12 +2332,15 @@
           <w:color w:val="000000"/>
         </w:rPr>
       </w:pPr>
+      <w:proofErr w:type="spellStart"/>
       <w:r>
         <w:rPr>
           <w:color w:val="000000"/>
         </w:rPr>
+        <w:lastRenderedPageBreak/>
         <w:t>Boids</w:t>
       </w:r>
+      <w:proofErr w:type="spellEnd"/>
       <w:r>
         <w:rPr>
           <w:color w:val="000000"/>
@@ -2203,10 +2355,15 @@
       </w:r>
     </w:p>
     <w:p>
-      <w:r>
+      <w:pPr>
         <w:rPr>
           <w:color w:val="000000"/>
         </w:rPr>
+      </w:pPr>
+      <w:r>
+        <w:rPr>
+          <w:color w:val="000000"/>
+        </w:rPr>
         <w:t>Inventory, multiplayer system</w:t>
       </w:r>
       <w:r>
@@ -2225,9 +2382,130 @@
         <w:rPr>
           <w:color w:val="000000"/>
         </w:rPr>
-        <w:t xml:space="preserve"> - Andrick</w:t>
-      </w:r>
-    </w:p>
+        <w:t xml:space="preserve"> </w:t>
+      </w:r>
+      <w:r>
+        <w:rPr>
+          <w:color w:val="000000"/>
+        </w:rPr>
+        <w:t>–</w:t>
+      </w:r>
+      <w:r>
+        <w:rPr>
+          <w:color w:val="000000"/>
+        </w:rPr>
+        <w:t xml:space="preserve"> </w:t>
+      </w:r>
+      <w:proofErr w:type="spellStart"/>
+      <w:r>
+        <w:rPr>
+          <w:color w:val="000000"/>
+        </w:rPr>
+        <w:t>Andrick</w:t>
+      </w:r>
+      <w:proofErr w:type="spellEnd"/>
+    </w:p>
+    <w:p>
+      <w:pPr>
+        <w:rPr>
+          <w:color w:val="000000"/>
+        </w:rPr>
+      </w:pPr>
+      <w:r>
+        <w:rPr>
+          <w:color w:val="000000"/>
+        </w:rPr>
+        <w:t>Skybox-</w:t>
+      </w:r>
+    </w:p>
+    <w:p>
+      <w:pPr>
+        <w:rPr>
+          <w:color w:val="000000"/>
+        </w:rPr>
+      </w:pPr>
+      <w:proofErr w:type="spellStart"/>
+      <w:r>
+        <w:rPr>
+          <w:color w:val="000000"/>
+        </w:rPr>
+        <w:t>Spaceskies</w:t>
+      </w:r>
+      <w:proofErr w:type="spellEnd"/>
+      <w:r>
+        <w:rPr>
+          <w:color w:val="000000"/>
+        </w:rPr>
+        <w:t>:</w:t>
+      </w:r>
+    </w:p>
+    <w:p>
+      <w:pPr>
+        <w:rPr>
+          <w:color w:val="000000"/>
+        </w:rPr>
+      </w:pPr>
+      <w:hyperlink r:id="rId26" w:history="1">
+        <w:r>
+          <w:rPr>
+            <w:rStyle w:val="Hyperlink"/>
+          </w:rPr>
+          <w:t>https://assetstore.unity.com/packages/2d/textures-materials/sky/spaceskies-free-80503#description</w:t>
+        </w:r>
+      </w:hyperlink>
+    </w:p>
+    <w:p>
+      <w:pPr>
+        <w:rPr>
+          <w:color w:val="000000"/>
+        </w:rPr>
+      </w:pPr>
+      <w:r>
+        <w:rPr>
+          <w:color w:val="000000"/>
+        </w:rPr>
+        <w:t>Planet textures and materials-</w:t>
+      </w:r>
+      <w:r>
+        <w:rPr>
+          <w:color w:val="000000"/>
+        </w:rPr>
+        <w:t>https://www.youtube.com/watch?v=QN39W020LqU</w:t>
+      </w:r>
+    </w:p>
+    <w:p>
+      <w:pPr>
+        <w:rPr>
+          <w:color w:val="000000"/>
+        </w:rPr>
+      </w:pPr>
+      <w:r>
+        <w:rPr>
+          <w:color w:val="000000"/>
+        </w:rPr>
+        <w:t>Astronaut, rocks, and tree models-</w:t>
+      </w:r>
+      <w:r>
+        <w:rPr>
+          <w:color w:val="000000"/>
+        </w:rPr>
+        <w:t xml:space="preserve"> </w:t>
+      </w:r>
+      <w:r>
+        <w:rPr>
+          <w:color w:val="000000"/>
+        </w:rPr>
+        <w:t>https://www.youtube.com/watch?v=QN39W020LqU</w:t>
+      </w:r>
+    </w:p>
+    <w:p>
+      <w:pPr>
+        <w:rPr>
+          <w:color w:val="000000"/>
+        </w:rPr>
+      </w:pPr>
+    </w:p>
+    <w:p/>
     <w:sectPr>
       <w:pgSz w:w="12240" w:h="15840"/>
       <w:pgMar w:top="1440" w:right="1440" w:bottom="1440" w:left="1440" w:header="720" w:footer="720" w:gutter="0"/>

</xml_diff>

<commit_message>
Revert "Merge branch 'main' into Quest-System-Testing"
This reverts commit 2d98da9b2d8f640aece62bcc6868a6bbf4ef3136, reversing
changes made to 7b07d27f267f0d66aac6faaab78e5229e2796d93.
</commit_message>
<xml_diff>
--- a/Assets/Documentation/GDD_GroupGame_CS596.docx
+++ b/Assets/Documentation/GDD_GroupGame_CS596.docx
@@ -1,6 +1,6 @@
 
 <file path=word/document.xml><?xml version="1.0" encoding="utf-8"?>
-<w:document xmlns:wpc="http://schemas.microsoft.com/office/word/2010/wordprocessingCanvas" xmlns:cx="http://schemas.microsoft.com/office/drawing/2014/chartex" xmlns:cx1="http://schemas.microsoft.com/office/drawing/2015/9/8/chartex" xmlns:cx2="http://schemas.microsoft.com/office/drawing/2015/10/21/chartex" xmlns:cx3="http://schemas.microsoft.com/office/drawing/2016/5/9/chartex" xmlns:cx4="http://schemas.microsoft.com/office/drawing/2016/5/10/chartex" xmlns:cx5="http://schemas.microsoft.com/office/drawing/2016/5/11/chartex" xmlns:cx6="http://schemas.microsoft.com/office/drawing/2016/5/12/chartex" xmlns:cx7="http://schemas.microsoft.com/office/drawing/2016/5/13/chartex" xmlns:cx8="http://schemas.microsoft.com/office/drawing/2016/5/14/chartex" xmlns:mc="http://schemas.openxmlformats.org/markup-compatibility/2006" xmlns:aink="http://schemas.microsoft.com/office/drawing/2016/ink" xmlns:am3d="http://schemas.microsoft.com/office/drawing/2017/model3d" xmlns:o="urn:schemas-microsoft-com:office:office" xmlns:r="http://schemas.openxmlformats.org/officeDocument/2006/relationships" xmlns:m="http://schemas.openxmlformats.org/officeDocument/2006/math" xmlns:v="urn:schemas-microsoft-com:vml" xmlns:wp14="http://schemas.microsoft.com/office/word/2010/wordprocessingDrawing" xmlns:wp="http://schemas.openxmlformats.org/drawingml/2006/wordprocessingDrawing" xmlns:w10="urn:schemas-microsoft-com:office:word" xmlns:w="http://schemas.openxmlformats.org/wordprocessingml/2006/main" xmlns:w14="http://schemas.microsoft.com/office/word/2010/wordml" xmlns:w15="http://schemas.microsoft.com/office/word/2012/wordml" xmlns:w16cex="http://schemas.microsoft.com/office/word/2018/wordml/cex" xmlns:w16cid="http://schemas.microsoft.com/office/word/2016/wordml/cid" xmlns:w16="http://schemas.microsoft.com/office/word/2018/wordml" xmlns:w16sdtdh="http://schemas.microsoft.com/office/word/2020/wordml/sdtdatahash" xmlns:w16se="http://schemas.microsoft.com/office/word/2015/wordml/symex" xmlns:wpg="http://schemas.microsoft.com/office/word/2010/wordprocessingGroup" xmlns:wpi="http://schemas.microsoft.com/office/word/2010/wordprocessingInk" xmlns:wne="http://schemas.microsoft.com/office/word/2006/wordml" xmlns:wps="http://schemas.microsoft.com/office/word/2010/wordprocessingShape" mc:Ignorable="w14 w15 w16se w16cid w16 w16cex w16sdtdh wp14">
+<w:document xmlns:wpc="http://schemas.microsoft.com/office/word/2010/wordprocessingCanvas" xmlns:cx="http://schemas.microsoft.com/office/drawing/2014/chartex" xmlns:cx1="http://schemas.microsoft.com/office/drawing/2015/9/8/chartex" xmlns:cx2="http://schemas.microsoft.com/office/drawing/2015/10/21/chartex" xmlns:cx3="http://schemas.microsoft.com/office/drawing/2016/5/9/chartex" xmlns:cx4="http://schemas.microsoft.com/office/drawing/2016/5/10/chartex" xmlns:cx5="http://schemas.microsoft.com/office/drawing/2016/5/11/chartex" xmlns:cx6="http://schemas.microsoft.com/office/drawing/2016/5/12/chartex" xmlns:cx7="http://schemas.microsoft.com/office/drawing/2016/5/13/chartex" xmlns:cx8="http://schemas.microsoft.com/office/drawing/2016/5/14/chartex" xmlns:mc="http://schemas.openxmlformats.org/markup-compatibility/2006" xmlns:aink="http://schemas.microsoft.com/office/drawing/2016/ink" xmlns:am3d="http://schemas.microsoft.com/office/drawing/2017/model3d" xmlns:o="urn:schemas-microsoft-com:office:office" xmlns:oel="http://schemas.microsoft.com/office/2019/extlst" xmlns:r="http://schemas.openxmlformats.org/officeDocument/2006/relationships" xmlns:m="http://schemas.openxmlformats.org/officeDocument/2006/math" xmlns:v="urn:schemas-microsoft-com:vml" xmlns:wp14="http://schemas.microsoft.com/office/word/2010/wordprocessingDrawing" xmlns:wp="http://schemas.openxmlformats.org/drawingml/2006/wordprocessingDrawing" xmlns:w10="urn:schemas-microsoft-com:office:word" xmlns:w="http://schemas.openxmlformats.org/wordprocessingml/2006/main" xmlns:w14="http://schemas.microsoft.com/office/word/2010/wordml" xmlns:w15="http://schemas.microsoft.com/office/word/2012/wordml" xmlns:w16cex="http://schemas.microsoft.com/office/word/2018/wordml/cex" xmlns:w16cid="http://schemas.microsoft.com/office/word/2016/wordml/cid" xmlns:w16="http://schemas.microsoft.com/office/word/2018/wordml" xmlns:w16sdtdh="http://schemas.microsoft.com/office/word/2020/wordml/sdtdatahash" xmlns:w16se="http://schemas.microsoft.com/office/word/2015/wordml/symex" xmlns:wpg="http://schemas.microsoft.com/office/word/2010/wordprocessingGroup" xmlns:wpi="http://schemas.microsoft.com/office/word/2010/wordprocessingInk" xmlns:wne="http://schemas.microsoft.com/office/word/2006/wordml" xmlns:wps="http://schemas.microsoft.com/office/word/2010/wordprocessingShape" mc:Ignorable="w14 w15 w16se w16cid w16 w16cex w16sdtdh wp14">
   <w:background w:color="FFFFFF"/>
   <w:body>
     <w:p>
@@ -14,7 +14,6 @@
           <w:szCs w:val="144"/>
         </w:rPr>
       </w:pPr>
-      <w:proofErr w:type="spellStart"/>
       <w:r>
         <w:rPr>
           <w:rFonts w:ascii="Bahnschrift SemiLight SemiConde" w:hAnsi="Bahnschrift SemiLight SemiConde"/>
@@ -25,7 +24,6 @@
         </w:rPr>
         <w:t>SpaceCraft</w:t>
       </w:r>
-      <w:proofErr w:type="spellEnd"/>
     </w:p>
     <w:p>
       <w:pPr>
@@ -1153,21 +1151,12 @@
               </w:rPr>
               <w:t xml:space="preserve">Samuel Beaty, </w:t>
             </w:r>
-            <w:proofErr w:type="spellStart"/>
             <w:r>
               <w:rPr>
                 <w:sz w:val="18"/>
                 <w:szCs w:val="18"/>
               </w:rPr>
-              <w:t>Andrick</w:t>
-            </w:r>
-            <w:proofErr w:type="spellEnd"/>
-            <w:r>
-              <w:rPr>
-                <w:sz w:val="18"/>
-                <w:szCs w:val="18"/>
-              </w:rPr>
-              <w:t xml:space="preserve"> Mercado</w:t>
+              <w:t>Andrick Mercado</w:t>
             </w:r>
             <w:r>
               <w:rPr>
@@ -1203,21 +1192,12 @@
               <w:widowControl w:val="0"/>
               <w:spacing w:line="240" w:lineRule="auto"/>
             </w:pPr>
-            <w:proofErr w:type="spellStart"/>
             <w:r>
               <w:rPr>
                 <w:sz w:val="18"/>
                 <w:szCs w:val="18"/>
               </w:rPr>
-              <w:t>Andrick</w:t>
-            </w:r>
-            <w:proofErr w:type="spellEnd"/>
-            <w:r>
-              <w:rPr>
-                <w:sz w:val="18"/>
-                <w:szCs w:val="18"/>
-              </w:rPr>
-              <w:t xml:space="preserve"> Mercado</w:t>
+              <w:t>Andrick Mercado</w:t>
             </w:r>
           </w:p>
           <w:p>
@@ -1250,23 +1230,7 @@
                 <w:sz w:val="18"/>
                 <w:szCs w:val="18"/>
               </w:rPr>
-              <w:t xml:space="preserve">Carter Andrews, Samuel Beaty, </w:t>
-            </w:r>
-            <w:proofErr w:type="spellStart"/>
-            <w:r>
-              <w:rPr>
-                <w:sz w:val="18"/>
-                <w:szCs w:val="18"/>
-              </w:rPr>
-              <w:t>Andrick</w:t>
-            </w:r>
-            <w:proofErr w:type="spellEnd"/>
-            <w:r>
-              <w:rPr>
-                <w:sz w:val="18"/>
-                <w:szCs w:val="18"/>
-              </w:rPr>
-              <w:t xml:space="preserve"> Mercado, Esther Song</w:t>
+              <w:t>Carter Andrews, Samuel Beaty, Andrick Mercado, Esther Song</w:t>
             </w:r>
           </w:p>
           <w:p>
@@ -1299,23 +1263,7 @@
                 <w:sz w:val="18"/>
                 <w:szCs w:val="18"/>
               </w:rPr>
-              <w:t xml:space="preserve">Carter Andrews, Samuel Beaty, </w:t>
-            </w:r>
-            <w:proofErr w:type="spellStart"/>
-            <w:r>
-              <w:rPr>
-                <w:sz w:val="18"/>
-                <w:szCs w:val="18"/>
-              </w:rPr>
-              <w:t>Andrick</w:t>
-            </w:r>
-            <w:proofErr w:type="spellEnd"/>
-            <w:r>
-              <w:rPr>
-                <w:sz w:val="18"/>
-                <w:szCs w:val="18"/>
-              </w:rPr>
-              <w:t xml:space="preserve"> Mercado, Esther Song</w:t>
+              <w:t>Carter Andrews, Samuel Beaty, Andrick Mercado, Esther Song</w:t>
             </w:r>
           </w:p>
           <w:p>
@@ -1377,23 +1325,7 @@
                 <w:sz w:val="18"/>
                 <w:szCs w:val="18"/>
               </w:rPr>
-              <w:t xml:space="preserve">Carter Andrews, Samuel Beaty, </w:t>
-            </w:r>
-            <w:proofErr w:type="spellStart"/>
-            <w:r>
-              <w:rPr>
-                <w:sz w:val="18"/>
-                <w:szCs w:val="18"/>
-              </w:rPr>
-              <w:t>Andrick</w:t>
-            </w:r>
-            <w:proofErr w:type="spellEnd"/>
-            <w:r>
-              <w:rPr>
-                <w:sz w:val="18"/>
-                <w:szCs w:val="18"/>
-              </w:rPr>
-              <w:t xml:space="preserve"> Mercado, Esther Song</w:t>
+              <w:t>Carter Andrews, Samuel Beaty, Andrick Mercado, Esther Song</w:t>
             </w:r>
           </w:p>
           <w:p>
@@ -1509,15 +1441,13 @@
         </w:rPr>
         <w:t xml:space="preserve">Title: </w:t>
       </w:r>
-      <w:proofErr w:type="spellStart"/>
       <w:r>
         <w:rPr>
           <w:sz w:val="20"/>
           <w:szCs w:val="20"/>
         </w:rPr>
-        <w:t>SpaceCraft</w:t>
-      </w:r>
-      <w:proofErr w:type="spellEnd"/>
+        <w:t>WIP</w:t>
+      </w:r>
     </w:p>
     <w:p>
       <w:r>
@@ -1525,51 +1455,53 @@
           <w:sz w:val="20"/>
           <w:szCs w:val="20"/>
         </w:rPr>
-        <w:t>Platform: PC</w:t>
-      </w:r>
+        <w:t>Platform: PC Standalone + iOS &amp; Android</w:t>
+      </w:r>
+    </w:p>
+    <w:p>
       <w:r>
         <w:rPr>
           <w:sz w:val="20"/>
           <w:szCs w:val="20"/>
         </w:rPr>
-        <w:t>, Mac</w:t>
-      </w:r>
-    </w:p>
-    <w:p>
+        <w:t xml:space="preserve">Genre: </w:t>
+      </w:r>
       <w:r>
         <w:rPr>
           <w:sz w:val="20"/>
           <w:szCs w:val="20"/>
         </w:rPr>
-        <w:t xml:space="preserve">Genre: </w:t>
+        <w:t>Multiplayer</w:t>
       </w:r>
       <w:r>
         <w:rPr>
           <w:sz w:val="20"/>
           <w:szCs w:val="20"/>
         </w:rPr>
-        <w:t>Multiplayer</w:t>
+        <w:t xml:space="preserve">, </w:t>
       </w:r>
       <w:r>
         <w:rPr>
           <w:sz w:val="20"/>
           <w:szCs w:val="20"/>
         </w:rPr>
-        <w:t xml:space="preserve">, </w:t>
+        <w:t>Co-op</w:t>
       </w:r>
       <w:r>
         <w:rPr>
           <w:sz w:val="20"/>
           <w:szCs w:val="20"/>
         </w:rPr>
-        <w:t>Co-op</w:t>
-      </w:r>
+        <w:t>, Adventure</w:t>
+      </w:r>
+    </w:p>
+    <w:p>
       <w:r>
         <w:rPr>
           <w:sz w:val="20"/>
           <w:szCs w:val="20"/>
         </w:rPr>
-        <w:t>, Adventure</w:t>
+        <w:t>Rating: (10+) ESRB</w:t>
       </w:r>
     </w:p>
     <w:p>
@@ -1578,59 +1510,50 @@
           <w:sz w:val="20"/>
           <w:szCs w:val="20"/>
         </w:rPr>
-        <w:t>Rating: (10+) ESRB</w:t>
-      </w:r>
-    </w:p>
-    <w:p>
+        <w:t>Target: Casual gamer (aging from 12 - 30)</w:t>
+      </w:r>
+    </w:p>
+    <w:p>
+      <w:pPr>
+        <w:ind w:firstLine="720"/>
+      </w:pPr>
       <w:r>
         <w:rPr>
           <w:sz w:val="20"/>
           <w:szCs w:val="20"/>
         </w:rPr>
-        <w:t>Target: Casual gamer (aging from 12 - 30)</w:t>
-      </w:r>
-    </w:p>
-    <w:p>
-      <w:pPr>
-        <w:ind w:firstLine="720"/>
-      </w:pPr>
+        <w:t xml:space="preserve">Serious games </w:t>
+      </w:r>
+    </w:p>
+    <w:p>
       <w:r>
         <w:rPr>
           <w:sz w:val="20"/>
           <w:szCs w:val="20"/>
         </w:rPr>
-        <w:t xml:space="preserve">Serious games </w:t>
-      </w:r>
-    </w:p>
-    <w:p>
+        <w:t xml:space="preserve">Release date: </w:t>
+      </w:r>
       <w:r>
         <w:rPr>
           <w:sz w:val="20"/>
           <w:szCs w:val="20"/>
         </w:rPr>
-        <w:t xml:space="preserve">Release date: </w:t>
-      </w:r>
+        <w:t>May 2022</w:t>
+      </w:r>
+    </w:p>
+    <w:p>
       <w:r>
         <w:rPr>
           <w:sz w:val="20"/>
           <w:szCs w:val="20"/>
         </w:rPr>
-        <w:t>May 2022</w:t>
-      </w:r>
-    </w:p>
-    <w:p>
+        <w:t xml:space="preserve">Publisher: </w:t>
+      </w:r>
       <w:r>
         <w:rPr>
           <w:sz w:val="20"/>
           <w:szCs w:val="20"/>
         </w:rPr>
-        <w:t xml:space="preserve">Publisher: </w:t>
-      </w:r>
-      <w:r>
-        <w:rPr>
-          <w:sz w:val="20"/>
-          <w:szCs w:val="20"/>
-        </w:rPr>
         <w:t>ACES</w:t>
       </w:r>
     </w:p>
@@ -1661,11 +1584,9 @@
       <w:r>
         <w:t xml:space="preserve">Description: </w:t>
       </w:r>
-      <w:proofErr w:type="spellStart"/>
       <w:r>
         <w:t>SpaceCraft</w:t>
       </w:r>
-      <w:proofErr w:type="spellEnd"/>
       <w:r>
         <w:t xml:space="preserve"> is a </w:t>
       </w:r>
@@ -1694,15 +1615,7 @@
         <w:t xml:space="preserve">The player can </w:t>
       </w:r>
       <w:r>
-        <w:t xml:space="preserve">interact with the different worlds by walking around by pressing the </w:t>
-      </w:r>
-      <w:proofErr w:type="spellStart"/>
-      <w:r>
-        <w:t>awsd</w:t>
-      </w:r>
-      <w:proofErr w:type="spellEnd"/>
-      <w:r>
-        <w:t xml:space="preserve"> keys (and holding shift to run) or propel themselves outward while pressing space</w:t>
+        <w:t>interact with the different worlds by walking around by pressing the awsd keys (and holding shift to run) or propel themselves outward while pressing space</w:t>
       </w:r>
       <w:r>
         <w:t xml:space="preserve">. </w:t>
@@ -1726,30 +1639,98 @@
         <w:t xml:space="preserve"> a</w:t>
       </w:r>
       <w:r>
-        <w:t xml:space="preserve"> casual </w:t>
-      </w:r>
-      <w:proofErr w:type="spellStart"/>
-      <w:r>
-        <w:t>rpg</w:t>
-      </w:r>
-      <w:proofErr w:type="spellEnd"/>
+        <w:t xml:space="preserve"> casual rpg </w:t>
+      </w:r>
+      <w:r>
+        <w:t xml:space="preserve">game with </w:t>
+      </w:r>
+      <w:r>
+        <w:t>beautiful</w:t>
+      </w:r>
+      <w:r>
+        <w:t xml:space="preserve"> background</w:t>
+      </w:r>
+      <w:r>
+        <w:t>s making you feel like you are in space</w:t>
+      </w:r>
+      <w:r>
+        <w:t>.</w:t>
+      </w:r>
+    </w:p>
+    <w:p>
+      <w:pPr>
+        <w:pStyle w:val="Heading1"/>
+      </w:pPr>
+      <w:r>
+        <w:t>3 Unique Selling Points</w:t>
+      </w:r>
+    </w:p>
+    <w:p>
+      <w:r>
+        <w:t>Beautiful art</w:t>
+      </w:r>
+    </w:p>
+    <w:p>
+      <w:r>
+        <w:t>Enjoyable mechanics to play with &gt;:</w:t>
+      </w:r>
+      <w:r>
+        <w:t xml:space="preserve">^) </w:t>
+      </w:r>
+    </w:p>
+    <w:p/>
+    <w:p>
+      <w:pPr>
+        <w:pStyle w:val="Heading1"/>
+      </w:pPr>
+      <w:r>
+        <w:t>5 Competitors / Similar Titles</w:t>
+      </w:r>
+    </w:p>
+    <w:p>
+      <w:r>
+        <w:t xml:space="preserve">My Little Universe on Google Play Store. </w:t>
+      </w:r>
+    </w:p>
+    <w:p>
+      <w:pPr>
+        <w:pStyle w:val="Heading1"/>
+      </w:pPr>
+      <w:r>
+        <w:t>6 Synopsis</w:t>
+      </w:r>
+    </w:p>
+    <w:p>
+      <w:r>
+        <w:t>The player awakens to find themsel</w:t>
+      </w:r>
+      <w:r>
+        <w:t>f</w:t>
+      </w:r>
       <w:r>
         <w:t xml:space="preserve"> </w:t>
       </w:r>
       <w:r>
-        <w:t xml:space="preserve">game with </w:t>
-      </w:r>
-      <w:r>
-        <w:t>beautiful</w:t>
-      </w:r>
-      <w:r>
-        <w:t xml:space="preserve"> background</w:t>
-      </w:r>
-      <w:r>
-        <w:t>s making you feel like you are in space</w:t>
-      </w:r>
-      <w:r>
-        <w:t>.</w:t>
+        <w:t>and their ship crew on an unfamiliar planet and stranded</w:t>
+      </w:r>
+      <w:r>
+        <w:t xml:space="preserve">. </w:t>
+      </w:r>
+    </w:p>
+    <w:p/>
+    <w:p>
+      <w:r>
+        <w:lastRenderedPageBreak/>
+        <w:t>Carter Andrews, Samuel Beaty, Andrick Mercado,</w:t>
+      </w:r>
+      <w:r>
+        <w:t xml:space="preserve"> and</w:t>
+      </w:r>
+      <w:r>
+        <w:t xml:space="preserve"> Esther Song</w:t>
+      </w:r>
+      <w:r>
+        <w:t xml:space="preserve"> helped develop the storyline. </w:t>
       </w:r>
     </w:p>
     <w:p>
@@ -1757,139 +1738,27 @@
         <w:pStyle w:val="Heading1"/>
       </w:pPr>
       <w:r>
-        <w:t>3 Unique Selling Points</w:t>
-      </w:r>
-    </w:p>
-    <w:p>
-      <w:r>
-        <w:t>Beautiful art</w:t>
-      </w:r>
-    </w:p>
-    <w:p>
-      <w:r>
-        <w:t>Enjoyable mechanics to play with &gt;:</w:t>
-      </w:r>
-      <w:r>
-        <w:t xml:space="preserve">^) </w:t>
-      </w:r>
-    </w:p>
-    <w:p/>
-    <w:p>
-      <w:pPr>
-        <w:pStyle w:val="Heading1"/>
-      </w:pPr>
-      <w:r>
-        <w:t>5 Competitors / Similar Titles</w:t>
-      </w:r>
-    </w:p>
-    <w:p>
-      <w:r>
-        <w:t xml:space="preserve">My Little Universe on Google Play Store. </w:t>
-      </w:r>
-    </w:p>
-    <w:p>
-      <w:r>
-        <w:t>Minecraft</w:t>
-      </w:r>
-    </w:p>
-    <w:p>
-      <w:r>
-        <w:t>Outer Wilds</w:t>
-      </w:r>
-    </w:p>
-    <w:p>
-      <w:r>
-        <w:t>Mario Galaxy</w:t>
-      </w:r>
-    </w:p>
-    <w:p>
-      <w:r>
-        <w:t>Space Engineers</w:t>
-      </w:r>
-    </w:p>
-    <w:p>
-      <w:pPr>
-        <w:pStyle w:val="Heading1"/>
-      </w:pPr>
-      <w:r>
-        <w:lastRenderedPageBreak/>
-        <w:t>6 Synopsis</w:t>
-      </w:r>
-    </w:p>
-    <w:p>
-      <w:r>
-        <w:t>The player awakens to find themsel</w:t>
-      </w:r>
-      <w:r>
-        <w:t>f</w:t>
+        <w:t>7 Game Objectives</w:t>
+      </w:r>
+    </w:p>
+    <w:p>
+      <w:r>
+        <w:t xml:space="preserve">Explore </w:t>
+      </w:r>
+      <w:r>
+        <w:t>the</w:t>
+      </w:r>
+      <w:r>
+        <w:t xml:space="preserve"> many planets within reach</w:t>
       </w:r>
       <w:r>
         <w:t xml:space="preserve"> </w:t>
       </w:r>
       <w:r>
-        <w:t>and their ship crew on an unfamiliar planet and stranded</w:t>
-      </w:r>
-      <w:r>
-        <w:t xml:space="preserve">. </w:t>
-      </w:r>
-    </w:p>
-    <w:p/>
-    <w:p>
-      <w:r>
-        <w:t xml:space="preserve">Carter Andrews, Samuel Beaty, </w:t>
-      </w:r>
-      <w:proofErr w:type="spellStart"/>
-      <w:r>
-        <w:t>Andrick</w:t>
-      </w:r>
-      <w:proofErr w:type="spellEnd"/>
-      <w:r>
-        <w:t xml:space="preserve"> Mercado,</w:t>
-      </w:r>
-      <w:r>
-        <w:t xml:space="preserve"> and</w:t>
-      </w:r>
-      <w:r>
-        <w:t xml:space="preserve"> Esther Song</w:t>
-      </w:r>
-      <w:r>
-        <w:t xml:space="preserve"> helped develop the storyline. </w:t>
-      </w:r>
-    </w:p>
-    <w:p>
-      <w:pPr>
-        <w:pStyle w:val="Heading1"/>
-      </w:pPr>
-      <w:r>
-        <w:t>7 Game Objectives</w:t>
-      </w:r>
-    </w:p>
-    <w:p>
-      <w:r>
-        <w:t xml:space="preserve">Explore </w:t>
-      </w:r>
-      <w:r>
-        <w:t>the</w:t>
-      </w:r>
-      <w:r>
-        <w:t xml:space="preserve"> many planets within reach</w:t>
-      </w:r>
-      <w:r>
-        <w:t xml:space="preserve"> </w:t>
-      </w:r>
-      <w:r>
         <w:t>using the mouse</w:t>
       </w:r>
       <w:r>
-        <w:t xml:space="preserve">, </w:t>
-      </w:r>
-      <w:proofErr w:type="spellStart"/>
-      <w:r>
-        <w:t>aswd</w:t>
-      </w:r>
-      <w:proofErr w:type="spellEnd"/>
-      <w:r>
-        <w:t xml:space="preserve"> keys, e key, and space bar</w:t>
+        <w:t>, aswd keys, e key, and space bar</w:t>
       </w:r>
       <w:r>
         <w:t xml:space="preserve"> </w:t>
@@ -1966,15 +1835,7 @@
         <w:t>Use of the mouse</w:t>
       </w:r>
       <w:r>
-        <w:t xml:space="preserve">, </w:t>
-      </w:r>
-      <w:proofErr w:type="spellStart"/>
-      <w:r>
-        <w:t>awsd</w:t>
-      </w:r>
-      <w:proofErr w:type="spellEnd"/>
-      <w:r>
-        <w:t xml:space="preserve"> keys, e key, and space bar</w:t>
+        <w:t>, awsd keys, e key, and space bar</w:t>
       </w:r>
       <w:r>
         <w:t>.</w:t>
@@ -2044,50 +1905,50 @@
         <w:pStyle w:val="Heading2"/>
       </w:pPr>
       <w:r>
+        <w:t>11.2 Tool bag</w:t>
+      </w:r>
+    </w:p>
+    <w:p>
+      <w:r>
+        <w:t>A</w:t>
+      </w:r>
+      <w:r>
+        <w:t>n inventory</w:t>
+      </w:r>
+      <w:r>
+        <w:t xml:space="preserve"> that allows the player</w:t>
+      </w:r>
+      <w:r>
+        <w:t>s</w:t>
+      </w:r>
+      <w:r>
+        <w:t xml:space="preserve"> to </w:t>
+      </w:r>
+      <w:r>
+        <w:t>hold</w:t>
+      </w:r>
+      <w:r>
+        <w:t xml:space="preserve"> items </w:t>
+      </w:r>
+      <w:r>
+        <w:t>they</w:t>
+      </w:r>
+      <w:r>
+        <w:t xml:space="preserve"> find </w:t>
+      </w:r>
+      <w:r>
+        <w:t>around the planets</w:t>
+      </w:r>
+      <w:r>
+        <w:t>.</w:t>
+      </w:r>
+    </w:p>
+    <w:p>
+      <w:pPr>
+        <w:pStyle w:val="Heading1"/>
+      </w:pPr>
+      <w:r>
         <w:lastRenderedPageBreak/>
-        <w:t>11.2 Tool bag</w:t>
-      </w:r>
-    </w:p>
-    <w:p>
-      <w:r>
-        <w:t>A</w:t>
-      </w:r>
-      <w:r>
-        <w:t>n inventory</w:t>
-      </w:r>
-      <w:r>
-        <w:t xml:space="preserve"> that allows the player</w:t>
-      </w:r>
-      <w:r>
-        <w:t>s</w:t>
-      </w:r>
-      <w:r>
-        <w:t xml:space="preserve"> to </w:t>
-      </w:r>
-      <w:r>
-        <w:t>hold</w:t>
-      </w:r>
-      <w:r>
-        <w:t xml:space="preserve"> items </w:t>
-      </w:r>
-      <w:r>
-        <w:t>they</w:t>
-      </w:r>
-      <w:r>
-        <w:t xml:space="preserve"> find </w:t>
-      </w:r>
-      <w:r>
-        <w:t>around the planets</w:t>
-      </w:r>
-      <w:r>
-        <w:t>.</w:t>
-      </w:r>
-    </w:p>
-    <w:p>
-      <w:pPr>
-        <w:pStyle w:val="Heading1"/>
-      </w:pPr>
-      <w:r>
         <w:t>12 Player Line-Up</w:t>
       </w:r>
     </w:p>
@@ -2132,13 +1993,8 @@
       </w:r>
     </w:p>
     <w:p>
-      <w:proofErr w:type="spellStart"/>
-      <w:r>
-        <w:t>Andrick</w:t>
-      </w:r>
-      <w:proofErr w:type="spellEnd"/>
-      <w:r>
-        <w:t xml:space="preserve"> imported art for the settings</w:t>
+      <w:r>
+        <w:t>Andrick imported art for the settings</w:t>
       </w:r>
     </w:p>
     <w:p>
@@ -2213,13 +2069,8 @@
     <w:p>
       <w:bookmarkStart w:id="8" w:name="_heading=h.1y810tw" w:colFirst="0" w:colLast="0"/>
       <w:bookmarkEnd w:id="8"/>
-      <w:proofErr w:type="spellStart"/>
-      <w:r>
-        <w:t>Andrick</w:t>
-      </w:r>
-      <w:proofErr w:type="spellEnd"/>
-      <w:r>
-        <w:t xml:space="preserve"> imported the art for the main menu, lobby room, and loading scene</w:t>
+      <w:r>
+        <w:t>Andrick imported the art for the main menu, lobby room, and loading scene</w:t>
       </w:r>
     </w:p>
     <w:p>
@@ -2311,7 +2162,7 @@
         <w:rPr>
           <w:color w:val="000000"/>
         </w:rPr>
-        <w:t>Database</w:t>
+        <w:t>Procedurally generated terrain</w:t>
       </w:r>
       <w:r>
         <w:rPr>
@@ -2332,15 +2183,12 @@
           <w:color w:val="000000"/>
         </w:rPr>
       </w:pPr>
-      <w:proofErr w:type="spellStart"/>
       <w:r>
         <w:rPr>
           <w:color w:val="000000"/>
         </w:rPr>
-        <w:lastRenderedPageBreak/>
         <w:t>Boids</w:t>
       </w:r>
-      <w:proofErr w:type="spellEnd"/>
       <w:r>
         <w:rPr>
           <w:color w:val="000000"/>
@@ -2355,157 +2203,31 @@
       </w:r>
     </w:p>
     <w:p>
-      <w:pPr>
+      <w:r>
         <w:rPr>
           <w:color w:val="000000"/>
         </w:rPr>
-      </w:pPr>
+        <w:t>Inventory, multiplayer system</w:t>
+      </w:r>
       <w:r>
         <w:rPr>
           <w:color w:val="000000"/>
         </w:rPr>
-        <w:t>Inventory, multiplayer system</w:t>
+        <w:t>, procedurally generated mesh, lobby system, main menu</w:t>
       </w:r>
       <w:r>
         <w:rPr>
           <w:color w:val="000000"/>
         </w:rPr>
-        <w:t>, procedurally generated mesh, lobby system, main menu</w:t>
+        <w:t>, quest system and dialogue system</w:t>
       </w:r>
       <w:r>
         <w:rPr>
           <w:color w:val="000000"/>
         </w:rPr>
-        <w:t>, quest system and dialogue system</w:t>
-      </w:r>
-      <w:r>
-        <w:rPr>
-          <w:color w:val="000000"/>
-        </w:rPr>
-        <w:t xml:space="preserve"> </w:t>
-      </w:r>
-      <w:r>
-        <w:rPr>
-          <w:color w:val="000000"/>
-        </w:rPr>
-        <w:t>–</w:t>
-      </w:r>
-      <w:r>
-        <w:rPr>
-          <w:color w:val="000000"/>
-        </w:rPr>
-        <w:t xml:space="preserve"> </w:t>
-      </w:r>
-      <w:proofErr w:type="spellStart"/>
-      <w:r>
-        <w:rPr>
-          <w:color w:val="000000"/>
-        </w:rPr>
-        <w:t>Andrick</w:t>
-      </w:r>
-      <w:proofErr w:type="spellEnd"/>
-    </w:p>
-    <w:p>
-      <w:pPr>
-        <w:rPr>
-          <w:color w:val="000000"/>
-        </w:rPr>
-      </w:pPr>
-      <w:r>
-        <w:rPr>
-          <w:color w:val="000000"/>
-        </w:rPr>
-        <w:t>Skybox-</w:t>
-      </w:r>
-    </w:p>
-    <w:p>
-      <w:pPr>
-        <w:rPr>
-          <w:color w:val="000000"/>
-        </w:rPr>
-      </w:pPr>
-      <w:proofErr w:type="spellStart"/>
-      <w:r>
-        <w:rPr>
-          <w:color w:val="000000"/>
-        </w:rPr>
-        <w:t>Spaceskies</w:t>
-      </w:r>
-      <w:proofErr w:type="spellEnd"/>
-      <w:r>
-        <w:rPr>
-          <w:color w:val="000000"/>
-        </w:rPr>
-        <w:t>:</w:t>
-      </w:r>
-    </w:p>
-    <w:p>
-      <w:pPr>
-        <w:rPr>
-          <w:color w:val="000000"/>
-        </w:rPr>
-      </w:pPr>
-      <w:hyperlink r:id="rId26" w:history="1">
-        <w:r>
-          <w:rPr>
-            <w:rStyle w:val="Hyperlink"/>
-          </w:rPr>
-          <w:t>https://assetstore.unity.com/packages/2d/textures-materials/sky/spaceskies-free-80503#description</w:t>
-        </w:r>
-      </w:hyperlink>
-    </w:p>
-    <w:p>
-      <w:pPr>
-        <w:rPr>
-          <w:color w:val="000000"/>
-        </w:rPr>
-      </w:pPr>
-      <w:r>
-        <w:rPr>
-          <w:color w:val="000000"/>
-        </w:rPr>
-        <w:t>Planet textures and materials-</w:t>
-      </w:r>
-      <w:r>
-        <w:rPr>
-          <w:color w:val="000000"/>
-        </w:rPr>
-        <w:t>https://www.youtube.com/watch?v=QN39W020LqU</w:t>
-      </w:r>
-    </w:p>
-    <w:p>
-      <w:pPr>
-        <w:rPr>
-          <w:color w:val="000000"/>
-        </w:rPr>
-      </w:pPr>
-      <w:r>
-        <w:rPr>
-          <w:color w:val="000000"/>
-        </w:rPr>
-        <w:t>Astronaut, rocks, and tree models-</w:t>
-      </w:r>
-      <w:r>
-        <w:rPr>
-          <w:color w:val="000000"/>
-        </w:rPr>
-        <w:t xml:space="preserve"> </w:t>
-      </w:r>
-      <w:r>
-        <w:rPr>
-          <w:color w:val="000000"/>
-        </w:rPr>
-        <w:t>https://www.youtube.com/watch?v=QN39W020LqU</w:t>
-      </w:r>
-    </w:p>
-    <w:p>
-      <w:pPr>
-        <w:rPr>
-          <w:color w:val="000000"/>
-        </w:rPr>
-      </w:pPr>
-    </w:p>
-    <w:p/>
+        <w:t xml:space="preserve"> - Andrick</w:t>
+      </w:r>
+    </w:p>
     <w:sectPr>
       <w:pgSz w:w="12240" w:h="15840"/>
       <w:pgMar w:top="1440" w:right="1440" w:bottom="1440" w:left="1440" w:header="720" w:footer="720" w:gutter="0"/>

</xml_diff>